<commit_message>
Last commit with downoad links in manual
</commit_message>
<xml_diff>
--- a/manual.docx
+++ b/manual.docx
@@ -483,7 +483,6 @@
           <w:lang w:bidi="ar-SY"/>
         </w:rPr>
       </w:pPr>
-      <w:bookmarkStart w:id="0" w:name="_GoBack"/>
       <w:r>
         <w:rPr>
           <w:lang w:bidi="ar-SY"/>
@@ -503,7 +502,6 @@
         <w:t xml:space="preserve"> (will open images modal to view images of the product)</w:t>
       </w:r>
     </w:p>
-    <w:bookmarkEnd w:id="0"/>
     <w:p>
       <w:pPr>
         <w:rPr>
@@ -1803,6 +1801,210 @@
     <w:p>
       <w:pPr>
         <w:rPr>
+          <w:sz w:val="24"/>
+          <w:szCs w:val="24"/>
+          <w:lang w:bidi="ar-SY"/>
+        </w:rPr>
+      </w:pPr>
+      <w:r>
+        <w:rPr>
+          <w:sz w:val="24"/>
+          <w:szCs w:val="24"/>
+          <w:lang w:bidi="ar-SY"/>
+        </w:rPr>
+        <w:t>This page is available on</w:t>
+      </w:r>
+      <w:r>
+        <w:rPr>
+          <w:sz w:val="24"/>
+          <w:szCs w:val="24"/>
+          <w:lang w:bidi="ar-SY"/>
+        </w:rPr>
+        <w:t xml:space="preserve"> </w:t>
+      </w:r>
+      <w:proofErr w:type="gramStart"/>
+      <w:r>
+        <w:rPr>
+          <w:sz w:val="24"/>
+          <w:szCs w:val="24"/>
+          <w:lang w:bidi="ar-SY"/>
+        </w:rPr>
+        <w:t>(</w:t>
+      </w:r>
+      <w:r>
+        <w:rPr>
+          <w:sz w:val="24"/>
+          <w:szCs w:val="24"/>
+          <w:lang w:bidi="ar-SY"/>
+        </w:rPr>
+        <w:t xml:space="preserve"> </w:t>
+      </w:r>
+      <w:proofErr w:type="spellStart"/>
+      <w:r>
+        <w:rPr>
+          <w:sz w:val="24"/>
+          <w:szCs w:val="24"/>
+          <w:lang w:bidi="ar-SY"/>
+        </w:rPr>
+        <w:t>G</w:t>
+      </w:r>
+      <w:r>
+        <w:rPr>
+          <w:sz w:val="24"/>
+          <w:szCs w:val="24"/>
+          <w:lang w:bidi="ar-SY"/>
+        </w:rPr>
+        <w:t>ithub</w:t>
+      </w:r>
+      <w:proofErr w:type="spellEnd"/>
+      <w:proofErr w:type="gramEnd"/>
+      <w:r>
+        <w:rPr>
+          <w:sz w:val="24"/>
+          <w:szCs w:val="24"/>
+          <w:lang w:bidi="ar-SY"/>
+        </w:rPr>
+        <w:t xml:space="preserve"> pages</w:t>
+      </w:r>
+      <w:r>
+        <w:rPr>
+          <w:sz w:val="24"/>
+          <w:szCs w:val="24"/>
+          <w:lang w:bidi="ar-SY"/>
+        </w:rPr>
+        <w:t>)</w:t>
+      </w:r>
+      <w:r>
+        <w:rPr>
+          <w:sz w:val="24"/>
+          <w:szCs w:val="24"/>
+          <w:lang w:bidi="ar-SY"/>
+        </w:rPr>
+        <w:t xml:space="preserve"> throw this link:</w:t>
+      </w:r>
+    </w:p>
+    <w:p>
+      <w:pPr>
+        <w:jc w:val="center"/>
+        <w:rPr>
+          <w:color w:val="0563C1" w:themeColor="hyperlink"/>
+          <w:sz w:val="24"/>
+          <w:szCs w:val="24"/>
+          <w:u w:val="single"/>
+          <w:lang w:bidi="ar-SY"/>
+        </w:rPr>
+      </w:pPr>
+      <w:hyperlink r:id="rId8" w:history="1">
+        <w:r>
+          <w:rPr>
+            <w:rStyle w:val="Hyperlink"/>
+            <w:sz w:val="24"/>
+            <w:szCs w:val="24"/>
+            <w:lang w:bidi="ar-SY"/>
+          </w:rPr>
+          <w:t>https://anasmezher.github.io/spartez-assesment.io/</w:t>
+        </w:r>
+      </w:hyperlink>
+    </w:p>
+    <w:p>
+      <w:pPr>
+        <w:rPr>
+          <w:lang w:bidi="ar-SY"/>
+        </w:rPr>
+      </w:pPr>
+      <w:r>
+        <w:rPr>
+          <w:lang w:bidi="ar-SY"/>
+        </w:rPr>
+        <w:t>In addition, you can download it from Google drive as .</w:t>
+      </w:r>
+      <w:proofErr w:type="spellStart"/>
+      <w:r>
+        <w:rPr>
+          <w:lang w:bidi="ar-SY"/>
+        </w:rPr>
+        <w:t>rar</w:t>
+      </w:r>
+      <w:proofErr w:type="spellEnd"/>
+      <w:r>
+        <w:rPr>
+          <w:lang w:bidi="ar-SY"/>
+        </w:rPr>
+        <w:t xml:space="preserve"> file from this link:</w:t>
+      </w:r>
+    </w:p>
+    <w:p>
+      <w:pPr>
+        <w:jc w:val="center"/>
+        <w:rPr>
+          <w:lang w:bidi="ar-SY"/>
+        </w:rPr>
+      </w:pPr>
+      <w:hyperlink r:id="rId9" w:history="1">
+        <w:r>
+          <w:rPr>
+            <w:rStyle w:val="Hyperlink"/>
+            <w:lang w:bidi="ar-SY"/>
+          </w:rPr>
+          <w:t>https://drive.google.com/file/d/11W8nqQUBKBkg6rFJiBHTafPEIHsxiMvD/view?usp=sharing</w:t>
+        </w:r>
+      </w:hyperlink>
+    </w:p>
+    <w:p>
+      <w:pPr>
+        <w:rPr>
+          <w:lang w:bidi="ar-SY"/>
+        </w:rPr>
+      </w:pPr>
+      <w:r>
+        <w:rPr>
+          <w:lang w:bidi="ar-SY"/>
+        </w:rPr>
+        <w:t xml:space="preserve">And you can view the repository from </w:t>
+      </w:r>
+      <w:proofErr w:type="spellStart"/>
+      <w:r>
+        <w:rPr>
+          <w:lang w:bidi="ar-SY"/>
+        </w:rPr>
+        <w:t>Github</w:t>
+      </w:r>
+      <w:proofErr w:type="spellEnd"/>
+      <w:r>
+        <w:rPr>
+          <w:lang w:bidi="ar-SY"/>
+        </w:rPr>
+        <w:t xml:space="preserve">  u</w:t>
+      </w:r>
+      <w:bookmarkStart w:id="0" w:name="_GoBack"/>
+      <w:bookmarkEnd w:id="0"/>
+      <w:r>
+        <w:rPr>
+          <w:lang w:bidi="ar-SY"/>
+        </w:rPr>
+        <w:t>sing this link :</w:t>
+      </w:r>
+    </w:p>
+    <w:p>
+      <w:pPr>
+        <w:jc w:val="center"/>
+        <w:rPr>
+          <w:lang w:bidi="ar-SY"/>
+        </w:rPr>
+      </w:pPr>
+      <w:hyperlink r:id="rId10" w:history="1">
+        <w:r>
+          <w:rPr>
+            <w:rStyle w:val="Hyperlink"/>
+            <w:lang w:bidi="ar-SY"/>
+          </w:rPr>
+          <w:t>https://github.com/anasmezher/spartez-assesment.io</w:t>
+        </w:r>
+      </w:hyperlink>
+    </w:p>
+    <w:p>
+      <w:pPr>
+        <w:rPr>
           <w:lang w:bidi="ar-SY"/>
         </w:rPr>
       </w:pPr>
@@ -2120,13 +2322,7 @@
         <w:rPr>
           <w:lang w:bidi="ar-SY"/>
         </w:rPr>
-        <w:t xml:space="preserve">We can </w:t>
-      </w:r>
-      <w:r>
-        <w:rPr>
-          <w:lang w:bidi="ar-SY"/>
-        </w:rPr>
-        <w:t xml:space="preserve">change the number of products per row by changing the value of width </w:t>
+        <w:t xml:space="preserve">We can change the number of products per row by changing the value of width </w:t>
       </w:r>
       <w:r>
         <w:rPr>
@@ -2185,13 +2381,7 @@
         <w:rPr>
           <w:lang w:bidi="ar-SY"/>
         </w:rPr>
-        <w:t>We can change the</w:t>
-      </w:r>
-      <w:r>
-        <w:rPr>
-          <w:lang w:bidi="ar-SY"/>
-        </w:rPr>
-        <w:t xml:space="preserve"> paragraph :</w:t>
+        <w:t>We can change the paragraph :</w:t>
       </w:r>
       <w:r>
         <w:t xml:space="preserve"> </w:t>
@@ -2738,6 +2928,17 @@
       <w:color w:val="808080"/>
     </w:rPr>
   </w:style>
+  <w:style w:type="character" w:styleId="Hyperlink">
+    <w:name w:val="Hyperlink"/>
+    <w:basedOn w:val="DefaultParagraphFont"/>
+    <w:uiPriority w:val="99"/>
+    <w:unhideWhenUsed/>
+    <w:rsid w:val="00093088"/>
+    <w:rPr>
+      <w:color w:val="0563C1" w:themeColor="hyperlink"/>
+      <w:u w:val="single"/>
+    </w:rPr>
+  </w:style>
 </w:styles>
 </file>
 

</xml_diff>